<commit_message>
Added link to my CSD-310 GitHub repo to my docx file
</commit_message>
<xml_diff>
--- a/Module-6/Atkinson Assignment 6.2.docx
+++ b/Module-6/Atkinson Assignment 6.2.docx
@@ -35,6 +35,19 @@
     </w:p>
     <w:p>
       <w:r>
+        <w:t xml:space="preserve">GitHub repo link: </w:t>
+      </w:r>
+      <w:r>
+        <w:t>https://github.com/Joelatkinson95/CSD-310</w:t>
+      </w:r>
+    </w:p>
+    <w:p>
+      <w:pPr>
+        <w:jc w:val="center"/>
+      </w:pPr>
+    </w:p>
+    <w:p>
+      <w:r>
         <w:t>Screenshot of SQL script running:</w:t>
       </w:r>
     </w:p>
@@ -44,7 +57,7 @@
           <w:noProof/>
         </w:rPr>
         <w:drawing>
-          <wp:inline distT="0" distB="0" distL="0" distR="0" wp14:anchorId="35CDF0B4" wp14:editId="6D4996F7">
+          <wp:inline distT="0" distB="0" distL="0" distR="0" wp14:anchorId="35CDF0B4" wp14:editId="559B6E0E">
             <wp:extent cx="5943600" cy="5633720"/>
             <wp:effectExtent l="0" t="0" r="0" b="5080"/>
             <wp:docPr id="1725046062" name="Picture 1" descr="A screenshot of a computer&#10;&#10;AI-generated content may be incorrect."/>
@@ -97,7 +110,6 @@
         <w:rPr>
           <w:noProof/>
         </w:rPr>
-        <w:lastRenderedPageBreak/>
         <w:drawing>
           <wp:inline distT="0" distB="0" distL="0" distR="0" wp14:anchorId="062A25D6" wp14:editId="0816C9D5">
             <wp:extent cx="5588000" cy="2235200"/>

</xml_diff>